<commit_message>
editPruebas 5, 7, 8 - pdfPruebas actualizado
</commit_message>
<xml_diff>
--- a/editPruebas/8 - Informe de la prueba de regresión.docx
+++ b/editPruebas/8 - Informe de la prueba de regresión.docx
@@ -134,7 +134,53 @@
           <w:p>
             <w:pPr>
               <w:pStyle w:val="Sinespaciado"/>
-            </w:pPr>
+              <w:rPr>
+                <w:rFonts w:cstheme="minorHAnsi"/>
+              </w:rPr>
+            </w:pPr>
+            <w:r>
+              <w:rPr>
+                <w:rFonts w:cstheme="minorHAnsi"/>
+              </w:rPr>
+              <w:t>•</w:t>
+            </w:r>
+            <w:r>
+              <w:rPr>
+                <w:rFonts w:cstheme="minorHAnsi"/>
+              </w:rPr>
+              <w:t xml:space="preserve"> Se han logrado corregir los escenarios donde los resultados no eran los esperados.</w:t>
+            </w:r>
+          </w:p>
+          <w:p>
+            <w:pPr>
+              <w:pStyle w:val="Sinespaciado"/>
+              <w:rPr>
+                <w:rFonts w:cstheme="minorHAnsi"/>
+              </w:rPr>
+            </w:pPr>
+            <w:r>
+              <w:rPr>
+                <w:rFonts w:cstheme="minorHAnsi"/>
+              </w:rPr>
+              <w:t>•</w:t>
+            </w:r>
+            <w:r>
+              <w:rPr>
+                <w:rFonts w:cstheme="minorHAnsi"/>
+              </w:rPr>
+              <w:t xml:space="preserve"> Escenarios que poseían bajas calificaciones en sus resultados, ahora tienen la calificación más alta.</w:t>
+            </w:r>
+          </w:p>
+          <w:p>
+            <w:pPr>
+              <w:pStyle w:val="Sinespaciado"/>
+            </w:pPr>
+            <w:r>
+              <w:rPr>
+                <w:rFonts w:cstheme="minorHAnsi"/>
+              </w:rPr>
+              <w:t>• La prueba ha resultado exitosa al 100%.</w:t>
+            </w:r>
           </w:p>
         </w:tc>
       </w:tr>
@@ -177,7 +223,19 @@
               <w:t>Fecha de la prueba:</w:t>
             </w:r>
             <w:r>
-              <w:t xml:space="preserve"> XX/XX/17</w:t>
+              <w:t xml:space="preserve"> </w:t>
+            </w:r>
+            <w:r>
+              <w:t>24</w:t>
+            </w:r>
+            <w:r>
+              <w:t>/</w:t>
+            </w:r>
+            <w:r>
+              <w:t>11</w:t>
+            </w:r>
+            <w:r>
+              <w:t>/17</w:t>
             </w:r>
           </w:p>
         </w:tc>
@@ -464,6 +522,22 @@
       </w:tblCellMar>
     </w:tblPr>
   </w:style>
+  <w:style w:type="paragraph" w:customStyle="1" w:styleId="Default">
+    <w:name w:val="Default"/>
+    <w:rsid w:val="006B1A2B"/>
+    <w:pPr>
+      <w:autoSpaceDE w:val="0"/>
+      <w:autoSpaceDN w:val="0"/>
+      <w:adjustRightInd w:val="0"/>
+      <w:spacing w:after="0" w:line="240" w:lineRule="auto"/>
+    </w:pPr>
+    <w:rPr>
+      <w:rFonts w:ascii="Times New Roman" w:hAnsi="Times New Roman" w:cs="Times New Roman"/>
+      <w:color w:val="000000"/>
+      <w:sz w:val="24"/>
+      <w:szCs w:val="24"/>
+    </w:rPr>
+  </w:style>
 </w:styles>
 </file>
 

</xml_diff>